<commit_message>
Changed scaling multipler from 256 to 255
</commit_message>
<xml_diff>
--- a/doc/TCS230 Colour Sensor and MD_TCS230 Library.docx
+++ b/doc/TCS230 Colour Sensor and MD_TCS230 Library.docx
@@ -1,6 +1,6 @@
 
 <file path=word/document.xml><?xml version="1.0" encoding="utf-8"?>
-<w:document xmlns:wpc="http://schemas.microsoft.com/office/word/2010/wordprocessingCanvas" xmlns:cx="http://schemas.microsoft.com/office/drawing/2014/chartex" xmlns:cx1="http://schemas.microsoft.com/office/drawing/2015/9/8/chartex" xmlns:cx2="http://schemas.microsoft.com/office/drawing/2015/10/21/chartex" xmlns:mc="http://schemas.openxmlformats.org/markup-compatibility/2006" xmlns:o="urn:schemas-microsoft-com:office:office" xmlns:r="http://schemas.openxmlformats.org/officeDocument/2006/relationships" xmlns:m="http://schemas.openxmlformats.org/officeDocument/2006/math" xmlns:v="urn:schemas-microsoft-com:vml" xmlns:wp14="http://schemas.microsoft.com/office/word/2010/wordprocessingDrawing" xmlns:wp="http://schemas.openxmlformats.org/drawingml/2006/wordprocessingDrawing" xmlns:w10="urn:schemas-microsoft-com:office:word" xmlns:w="http://schemas.openxmlformats.org/wordprocessingml/2006/main" xmlns:w14="http://schemas.microsoft.com/office/word/2010/wordml" xmlns:w15="http://schemas.microsoft.com/office/word/2012/wordml" xmlns:w16se="http://schemas.microsoft.com/office/word/2015/wordml/symex" xmlns:wpg="http://schemas.microsoft.com/office/word/2010/wordprocessingGroup" xmlns:wpi="http://schemas.microsoft.com/office/word/2010/wordprocessingInk" xmlns:wne="http://schemas.microsoft.com/office/word/2006/wordml" xmlns:wps="http://schemas.microsoft.com/office/word/2010/wordprocessingShape" mc:Ignorable="w14 w15 w16se wp14">
+<w:document xmlns:wpc="http://schemas.microsoft.com/office/word/2010/wordprocessingCanvas" xmlns:cx="http://schemas.microsoft.com/office/drawing/2014/chartex" xmlns:cx1="http://schemas.microsoft.com/office/drawing/2015/9/8/chartex" xmlns:cx2="http://schemas.microsoft.com/office/drawing/2015/10/21/chartex" xmlns:cx3="http://schemas.microsoft.com/office/drawing/2016/5/9/chartex" xmlns:cx4="http://schemas.microsoft.com/office/drawing/2016/5/10/chartex" xmlns:cx5="http://schemas.microsoft.com/office/drawing/2016/5/11/chartex" xmlns:cx6="http://schemas.microsoft.com/office/drawing/2016/5/12/chartex" xmlns:cx7="http://schemas.microsoft.com/office/drawing/2016/5/13/chartex" xmlns:cx8="http://schemas.microsoft.com/office/drawing/2016/5/14/chartex" xmlns:mc="http://schemas.openxmlformats.org/markup-compatibility/2006" xmlns:aink="http://schemas.microsoft.com/office/drawing/2016/ink" xmlns:am3d="http://schemas.microsoft.com/office/drawing/2017/model3d" xmlns:o="urn:schemas-microsoft-com:office:office" xmlns:r="http://schemas.openxmlformats.org/officeDocument/2006/relationships" xmlns:m="http://schemas.openxmlformats.org/officeDocument/2006/math" xmlns:v="urn:schemas-microsoft-com:vml" xmlns:wp14="http://schemas.microsoft.com/office/word/2010/wordprocessingDrawing" xmlns:wp="http://schemas.openxmlformats.org/drawingml/2006/wordprocessingDrawing" xmlns:w10="urn:schemas-microsoft-com:office:word" xmlns:w="http://schemas.openxmlformats.org/wordprocessingml/2006/main" xmlns:w14="http://schemas.microsoft.com/office/word/2010/wordml" xmlns:w15="http://schemas.microsoft.com/office/word/2012/wordml" xmlns:w16cid="http://schemas.microsoft.com/office/word/2016/wordml/cid" xmlns:w16se="http://schemas.microsoft.com/office/word/2015/wordml/symex" xmlns:wpg="http://schemas.microsoft.com/office/word/2010/wordprocessingGroup" xmlns:wpi="http://schemas.microsoft.com/office/word/2010/wordprocessingInk" xmlns:wne="http://schemas.microsoft.com/office/word/2006/wordml" xmlns:wps="http://schemas.microsoft.com/office/word/2010/wordprocessingShape" mc:Ignorable="w14 w15 w16se w16cid wp14">
   <w:body>
     <w:p>
       <w:pPr>
@@ -824,7 +824,7 @@
                       <a:picLocks noChangeAspect="1"/>
                       <a:extLst>
                         <a:ext uri="smNativeData">
-                          <sm:smNativeData xmlns:sm="smo" xmlns:w="http://schemas.openxmlformats.org/wordprocessingml/2006/main" xmlns:w10="urn:schemas-microsoft-com:office:word" xmlns:v="urn:schemas-microsoft-com:vml" xmlns:o="urn:schemas-microsoft-com:office:office" xmlns="" val="SMDATA_12_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"/>
+                          <sm:smNativeData xmlns="" xmlns:o="urn:schemas-microsoft-com:office:office" xmlns:v="urn:schemas-microsoft-com:vml" xmlns:w10="urn:schemas-microsoft-com:office:word" xmlns:w="http://schemas.openxmlformats.org/wordprocessingml/2006/main" xmlns:sm="smo" val="SMDATA_12_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"/>
                         </a:ext>
                       </a:extLst>
                     </pic:cNvPicPr>
@@ -863,27 +863,14 @@
       <w:r>
         <w:t xml:space="preserve">Table </w:t>
       </w:r>
-      <w:r>
-        <w:fldChar w:fldCharType="begin"/>
-      </w:r>
-      <w:r>
-        <w:instrText xml:space="preserve"> SEQ "Table" \* Arabic </w:instrText>
-      </w:r>
-      <w:r>
-        <w:fldChar w:fldCharType="separate"/>
-      </w:r>
-      <w:r>
-        <w:rPr>
-          <w:noProof/>
-        </w:rPr>
-        <w:t>1</w:t>
-      </w:r>
-      <w:r>
-        <w:rPr>
-          <w:noProof/>
-        </w:rPr>
-        <w:fldChar w:fldCharType="end"/>
-      </w:r>
+      <w:fldSimple w:instr=" SEQ &quot;Table&quot; \* Arabic ">
+        <w:r>
+          <w:rPr>
+            <w:noProof/>
+          </w:rPr>
+          <w:t>1</w:t>
+        </w:r>
+      </w:fldSimple>
       <w:r>
         <w:t xml:space="preserve"> - Terminal Functions</w:t>
       </w:r>
@@ -2056,7 +2043,7 @@
                       <a:picLocks noChangeAspect="1"/>
                       <a:extLst>
                         <a:ext uri="smNativeData">
-                          <sm:smNativeData xmlns:sm="smo" xmlns:w="http://schemas.openxmlformats.org/wordprocessingml/2006/main" xmlns:w10="urn:schemas-microsoft-com:office:word" xmlns:v="urn:schemas-microsoft-com:vml" xmlns:o="urn:schemas-microsoft-com:office:office" xmlns="" val="SMDATA_12_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"/>
+                          <sm:smNativeData xmlns="" xmlns:o="urn:schemas-microsoft-com:office:office" xmlns:v="urn:schemas-microsoft-com:vml" xmlns:w10="urn:schemas-microsoft-com:office:word" xmlns:w="http://schemas.openxmlformats.org/wordprocessingml/2006/main" xmlns:sm="smo" val="SMDATA_12_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"/>
                         </a:ext>
                       </a:extLst>
                     </pic:cNvPicPr>
@@ -2094,27 +2081,14 @@
       <w:r>
         <w:t xml:space="preserve">Figure </w:t>
       </w:r>
-      <w:r>
-        <w:fldChar w:fldCharType="begin"/>
-      </w:r>
-      <w:r>
-        <w:instrText xml:space="preserve"> SEQ "Figure" \* Arabic </w:instrText>
-      </w:r>
-      <w:r>
-        <w:fldChar w:fldCharType="separate"/>
-      </w:r>
-      <w:r>
-        <w:rPr>
-          <w:noProof/>
-        </w:rPr>
-        <w:t>1</w:t>
-      </w:r>
-      <w:r>
-        <w:rPr>
-          <w:noProof/>
-        </w:rPr>
-        <w:fldChar w:fldCharType="end"/>
-      </w:r>
+      <w:fldSimple w:instr=" SEQ &quot;Figure&quot; \* Arabic ">
+        <w:r>
+          <w:rPr>
+            <w:noProof/>
+          </w:rPr>
+          <w:t>1</w:t>
+        </w:r>
+      </w:fldSimple>
       <w:r>
         <w:t xml:space="preserve"> - Functional Block Diagram</w:t>
       </w:r>
@@ -2286,27 +2260,14 @@
       <w:r>
         <w:t xml:space="preserve">Table </w:t>
       </w:r>
-      <w:r>
-        <w:fldChar w:fldCharType="begin"/>
-      </w:r>
-      <w:r>
-        <w:instrText xml:space="preserve"> SEQ "Table" \* Arabic </w:instrText>
-      </w:r>
-      <w:r>
-        <w:fldChar w:fldCharType="separate"/>
-      </w:r>
-      <w:r>
-        <w:rPr>
-          <w:noProof/>
-        </w:rPr>
-        <w:t>2</w:t>
-      </w:r>
-      <w:r>
-        <w:rPr>
-          <w:noProof/>
-        </w:rPr>
-        <w:fldChar w:fldCharType="end"/>
-      </w:r>
+      <w:fldSimple w:instr=" SEQ &quot;Table&quot; \* Arabic ">
+        <w:r>
+          <w:rPr>
+            <w:noProof/>
+          </w:rPr>
+          <w:t>2</w:t>
+        </w:r>
+      </w:fldSimple>
       <w:r>
         <w:t xml:space="preserve"> - Scale Selection Inputs</w:t>
       </w:r>
@@ -2905,27 +2866,14 @@
       <w:r>
         <w:t xml:space="preserve">Table </w:t>
       </w:r>
-      <w:r>
-        <w:fldChar w:fldCharType="begin"/>
-      </w:r>
-      <w:r>
-        <w:instrText xml:space="preserve"> SEQ "Table" \* Arabic </w:instrText>
-      </w:r>
-      <w:r>
-        <w:fldChar w:fldCharType="separate"/>
-      </w:r>
-      <w:r>
-        <w:rPr>
-          <w:noProof/>
-        </w:rPr>
-        <w:t>3</w:t>
-      </w:r>
-      <w:r>
-        <w:rPr>
-          <w:noProof/>
-        </w:rPr>
-        <w:fldChar w:fldCharType="end"/>
-      </w:r>
+      <w:fldSimple w:instr=" SEQ &quot;Table&quot; \* Arabic ">
+        <w:r>
+          <w:rPr>
+            <w:noProof/>
+          </w:rPr>
+          <w:t>3</w:t>
+        </w:r>
+      </w:fldSimple>
       <w:r>
         <w:t xml:space="preserve"> - </w:t>
       </w:r>
@@ -3566,7 +3514,7 @@
                       <a:picLocks noChangeAspect="1"/>
                       <a:extLst>
                         <a:ext uri="smNativeData">
-                          <sm:smNativeData xmlns:sm="smo" xmlns:w="http://schemas.openxmlformats.org/wordprocessingml/2006/main" xmlns:w10="urn:schemas-microsoft-com:office:word" xmlns:v="urn:schemas-microsoft-com:vml" xmlns:o="urn:schemas-microsoft-com:office:office" xmlns="" val="SMDATA_12_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"/>
+                          <sm:smNativeData xmlns="" xmlns:o="urn:schemas-microsoft-com:office:office" xmlns:v="urn:schemas-microsoft-com:vml" xmlns:w10="urn:schemas-microsoft-com:office:word" xmlns:w="http://schemas.openxmlformats.org/wordprocessingml/2006/main" xmlns:sm="smo" val="SMDATA_12_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"/>
                         </a:ext>
                       </a:extLst>
                     </pic:cNvPicPr>
@@ -3663,7 +3611,7 @@
                       <wps:cNvSpPr>
                         <a:extLst>
                           <a:ext uri="smNativeData">
-                            <sm:smNativeData xmlns:sm="smo" xmlns:w="http://schemas.openxmlformats.org/wordprocessingml/2006/main" xmlns:w10="urn:schemas-microsoft-com:office:word" xmlns:v="urn:schemas-microsoft-com:vml" xmlns:o="urn:schemas-microsoft-com:office:office" xmlns="" val="SMDATA_11_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"/>
+                            <sm:smNativeData xmlns="" xmlns:o="urn:schemas-microsoft-com:office:office" xmlns:v="urn:schemas-microsoft-com:vml" xmlns:w10="urn:schemas-microsoft-com:office:word" xmlns:w="http://schemas.openxmlformats.org/wordprocessingml/2006/main" xmlns:sm="smo" val="SMDATA_11_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"/>
                           </a:ext>
                         </a:extLst>
                       </wps:cNvSpPr>
@@ -3698,30 +3646,14 @@
                             <w:r>
                               <w:t xml:space="preserve">Figure </w:t>
                             </w:r>
-                            <w:r>
-                              <w:fldChar w:fldCharType="begin"/>
-                            </w:r>
-                            <w:r>
-                              <w:instrText xml:space="preserve"> SEQ "Figure</w:instrText>
-                            </w:r>
-                            <w:r>
-                              <w:instrText xml:space="preserve">" \* Arabic </w:instrText>
-                            </w:r>
-                            <w:r>
-                              <w:fldChar w:fldCharType="separate"/>
-                            </w:r>
-                            <w:r>
-                              <w:rPr>
-                                <w:noProof/>
-                              </w:rPr>
-                              <w:t>2</w:t>
-                            </w:r>
-                            <w:r>
-                              <w:rPr>
-                                <w:noProof/>
-                              </w:rPr>
-                              <w:fldChar w:fldCharType="end"/>
-                            </w:r>
+                            <w:fldSimple w:instr=" SEQ &quot;Figure&quot; \* Arabic ">
+                              <w:r>
+                                <w:rPr>
+                                  <w:noProof/>
+                                </w:rPr>
+                                <w:t>2</w:t>
+                              </w:r>
+                            </w:fldSimple>
                             <w:bookmarkEnd w:id="8"/>
                             <w:r>
                               <w:t xml:space="preserve"> - Sensor Breakout Board</w:t>
@@ -3760,30 +3692,14 @@
                       <w:r>
                         <w:t xml:space="preserve">Figure </w:t>
                       </w:r>
-                      <w:r>
-                        <w:fldChar w:fldCharType="begin"/>
-                      </w:r>
-                      <w:r>
-                        <w:instrText xml:space="preserve"> SEQ "Figure</w:instrText>
-                      </w:r>
-                      <w:r>
-                        <w:instrText xml:space="preserve">" \* Arabic </w:instrText>
-                      </w:r>
-                      <w:r>
-                        <w:fldChar w:fldCharType="separate"/>
-                      </w:r>
-                      <w:r>
-                        <w:rPr>
-                          <w:noProof/>
-                        </w:rPr>
-                        <w:t>2</w:t>
-                      </w:r>
-                      <w:r>
-                        <w:rPr>
-                          <w:noProof/>
-                        </w:rPr>
-                        <w:fldChar w:fldCharType="end"/>
-                      </w:r>
+                      <w:fldSimple w:instr=" SEQ &quot;Figure&quot; \* Arabic ">
+                        <w:r>
+                          <w:rPr>
+                            <w:noProof/>
+                          </w:rPr>
+                          <w:t>2</w:t>
+                        </w:r>
+                      </w:fldSimple>
                       <w:bookmarkEnd w:id="10"/>
                       <w:r>
                         <w:t xml:space="preserve"> - Sensor Breakout Board</w:t>
@@ -3939,7 +3855,7 @@
                       <a:picLocks noChangeAspect="1"/>
                       <a:extLst>
                         <a:ext uri="smNativeData">
-                          <sm:smNativeData xmlns:sm="smo" xmlns:w="http://schemas.openxmlformats.org/wordprocessingml/2006/main" xmlns:w10="urn:schemas-microsoft-com:office:word" xmlns:v="urn:schemas-microsoft-com:vml" xmlns:o="urn:schemas-microsoft-com:office:office" xmlns="" val="SMDATA_12_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"/>
+                          <sm:smNativeData xmlns="" xmlns:o="urn:schemas-microsoft-com:office:office" xmlns:v="urn:schemas-microsoft-com:vml" xmlns:w10="urn:schemas-microsoft-com:office:word" xmlns:w="http://schemas.openxmlformats.org/wordprocessingml/2006/main" xmlns:sm="smo" val="SMDATA_12_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"/>
                         </a:ext>
                       </a:extLst>
                     </pic:cNvPicPr>
@@ -3981,27 +3897,14 @@
       <w:r>
         <w:t xml:space="preserve">Figure </w:t>
       </w:r>
-      <w:r>
-        <w:fldChar w:fldCharType="begin"/>
-      </w:r>
-      <w:r>
-        <w:instrText xml:space="preserve"> SEQ "Figure" \* Arabic </w:instrText>
-      </w:r>
-      <w:r>
-        <w:fldChar w:fldCharType="separate"/>
-      </w:r>
-      <w:r>
-        <w:rPr>
-          <w:noProof/>
-        </w:rPr>
-        <w:t>3</w:t>
-      </w:r>
-      <w:r>
-        <w:rPr>
-          <w:noProof/>
-        </w:rPr>
-        <w:fldChar w:fldCharType="end"/>
-      </w:r>
+      <w:fldSimple w:instr=" SEQ &quot;Figure&quot; \* Arabic ">
+        <w:r>
+          <w:rPr>
+            <w:noProof/>
+          </w:rPr>
+          <w:t>3</w:t>
+        </w:r>
+      </w:fldSimple>
       <w:bookmarkEnd w:id="12"/>
       <w:r>
         <w:t xml:space="preserve"> - OE Modification</w:t>
@@ -4031,7 +3934,7 @@
                       <a:picLocks noChangeAspect="1"/>
                       <a:extLst>
                         <a:ext uri="smNativeData">
-                          <sm:smNativeData xmlns:sm="smo" xmlns:w="http://schemas.openxmlformats.org/wordprocessingml/2006/main" xmlns:w10="urn:schemas-microsoft-com:office:word" xmlns:v="urn:schemas-microsoft-com:vml" xmlns:o="urn:schemas-microsoft-com:office:office" xmlns="" val="SMDATA_12_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"/>
+                          <sm:smNativeData xmlns="" xmlns:o="urn:schemas-microsoft-com:office:office" xmlns:v="urn:schemas-microsoft-com:vml" xmlns:w10="urn:schemas-microsoft-com:office:word" xmlns:w="http://schemas.openxmlformats.org/wordprocessingml/2006/main" xmlns:sm="smo" val="SMDATA_12_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"/>
                         </a:ext>
                       </a:extLst>
                     </pic:cNvPicPr>
@@ -4072,27 +3975,14 @@
       <w:r>
         <w:t xml:space="preserve">Figure </w:t>
       </w:r>
-      <w:r>
-        <w:fldChar w:fldCharType="begin"/>
-      </w:r>
-      <w:r>
-        <w:instrText xml:space="preserve"> SEQ "Figure" \* Arabic </w:instrText>
-      </w:r>
-      <w:r>
-        <w:fldChar w:fldCharType="separate"/>
-      </w:r>
-      <w:r>
-        <w:rPr>
-          <w:noProof/>
-        </w:rPr>
-        <w:t>4</w:t>
-      </w:r>
-      <w:r>
-        <w:rPr>
-          <w:noProof/>
-        </w:rPr>
-        <w:fldChar w:fldCharType="end"/>
-      </w:r>
+      <w:fldSimple w:instr=" SEQ &quot;Figure&quot; \* Arabic ">
+        <w:r>
+          <w:rPr>
+            <w:noProof/>
+          </w:rPr>
+          <w:t>4</w:t>
+        </w:r>
+      </w:fldSimple>
       <w:bookmarkEnd w:id="15"/>
       <w:r>
         <w:t xml:space="preserve"> - Sensor Shroud</w:t>
@@ -4114,7 +4004,15 @@
     </w:p>
     <w:p>
       <w:r>
-        <w:t xml:space="preserve">Another modification to make the device readings consistent and repeatable is to shroud the sensor. This can be made from black card, wrapped and taped to the breakout board. The shroud eliminates stray light and ensures all the reflected light goes back to the sensor - use black so that the light reflected back into the sensor does not include </w:t>
+        <w:t xml:space="preserve">Another modification to make the device readings consistent and repeatable is to shroud the sensor. This can be made from black card, wrapped and taped to the breakout board. The shroud eliminates stray light and ensures all the reflected light goes back to the sensor - use black so that the light </w:t>
+      </w:r>
+      <w:proofErr w:type="gramStart"/>
+      <w:r>
+        <w:t>reflected back</w:t>
+      </w:r>
+      <w:proofErr w:type="gramEnd"/>
+      <w:r>
+        <w:t xml:space="preserve"> into the sensor does not include </w:t>
       </w:r>
       <w:proofErr w:type="spellStart"/>
       <w:r>
@@ -4394,99 +4292,99 @@
         <w:t>Re</w:t>
       </w:r>
       <w:r>
-        <w:t xml:space="preserve"> is the device responsivity</w:t>
+        <w:t xml:space="preserve"> is the device responsivity for a given wavelength of light in kHz/(</w:t>
+      </w:r>
+      <w:proofErr w:type="spellStart"/>
+      <w:r>
+        <w:t>mW</w:t>
+      </w:r>
+      <w:proofErr w:type="spellEnd"/>
+      <w:r>
+        <w:t>/cm</w:t>
+      </w:r>
+      <w:r>
+        <w:rPr>
+          <w:vertAlign w:val="superscript"/>
+        </w:rPr>
+        <w:t>2</w:t>
+      </w:r>
+      <w:r>
+        <w:t xml:space="preserve">); </w:t>
+      </w:r>
+      <w:proofErr w:type="spellStart"/>
+      <w:r>
+        <w:rPr>
+          <w:i/>
+        </w:rPr>
+        <w:t>Ee</w:t>
+      </w:r>
+      <w:proofErr w:type="spellEnd"/>
+      <w:r>
+        <w:t xml:space="preserve"> is the incident irradiance in </w:t>
+      </w:r>
+      <w:proofErr w:type="spellStart"/>
+      <w:r>
+        <w:t>mW</w:t>
+      </w:r>
+      <w:proofErr w:type="spellEnd"/>
+      <w:r>
+        <w:t>/cm</w:t>
+      </w:r>
+      <w:r>
+        <w:rPr>
+          <w:vertAlign w:val="superscript"/>
+        </w:rPr>
+        <w:t>2</w:t>
+      </w:r>
+      <w:r>
+        <w:t>.</w:t>
+      </w:r>
+    </w:p>
+    <w:p>
+      <w:proofErr w:type="spellStart"/>
+      <w:r>
+        <w:rPr>
+          <w:i/>
+        </w:rPr>
+        <w:t>f</w:t>
+      </w:r>
+      <w:r>
+        <w:rPr>
+          <w:i/>
+          <w:vertAlign w:val="subscript"/>
+        </w:rPr>
+        <w:t>D</w:t>
+      </w:r>
+      <w:proofErr w:type="spellEnd"/>
+      <w:r>
+        <w:t xml:space="preserve"> is an output frequency resulting from leakage currents. As shown in the equation above, this frequency represents a light-independent term in the total output frequency </w:t>
+      </w:r>
+      <w:proofErr w:type="spellStart"/>
+      <w:r>
+        <w:rPr>
+          <w:i/>
+        </w:rPr>
+        <w:t>f</w:t>
+      </w:r>
+      <w:r>
+        <w:rPr>
+          <w:i/>
+          <w:vertAlign w:val="subscript"/>
+        </w:rPr>
+        <w:t>O</w:t>
+      </w:r>
+      <w:proofErr w:type="spellEnd"/>
+      <w:r>
+        <w:t xml:space="preserve">. At very low light levels (dark </w:t>
+      </w:r>
+      <w:proofErr w:type="spellStart"/>
+      <w:r>
+        <w:t>colo</w:t>
       </w:r>
       <w:bookmarkStart w:id="17" w:name="_GoBack"/>
       <w:bookmarkEnd w:id="17"/>
       <w:r>
-        <w:t xml:space="preserve"> for a given wavelength of light in kHz/(</w:t>
-      </w:r>
-      <w:proofErr w:type="spellStart"/>
-      <w:r>
-        <w:t>mW</w:t>
-      </w:r>
-      <w:proofErr w:type="spellEnd"/>
-      <w:r>
-        <w:t>/cm</w:t>
-      </w:r>
-      <w:r>
-        <w:rPr>
-          <w:vertAlign w:val="superscript"/>
-        </w:rPr>
-        <w:t>2</w:t>
-      </w:r>
-      <w:r>
-        <w:t xml:space="preserve">); </w:t>
-      </w:r>
-      <w:proofErr w:type="spellStart"/>
-      <w:r>
-        <w:rPr>
-          <w:i/>
-        </w:rPr>
-        <w:t>Ee</w:t>
-      </w:r>
-      <w:proofErr w:type="spellEnd"/>
-      <w:r>
-        <w:t xml:space="preserve"> is the incident irradiance in </w:t>
-      </w:r>
-      <w:proofErr w:type="spellStart"/>
-      <w:r>
-        <w:t>mW</w:t>
-      </w:r>
-      <w:proofErr w:type="spellEnd"/>
-      <w:r>
-        <w:t>/cm</w:t>
-      </w:r>
-      <w:r>
-        <w:rPr>
-          <w:vertAlign w:val="superscript"/>
-        </w:rPr>
-        <w:t>2</w:t>
-      </w:r>
-      <w:r>
-        <w:t>.</w:t>
-      </w:r>
-    </w:p>
-    <w:p>
-      <w:proofErr w:type="spellStart"/>
-      <w:r>
-        <w:rPr>
-          <w:i/>
-        </w:rPr>
-        <w:t>f</w:t>
-      </w:r>
-      <w:r>
-        <w:rPr>
-          <w:i/>
-          <w:vertAlign w:val="subscript"/>
-        </w:rPr>
-        <w:t>D</w:t>
-      </w:r>
-      <w:proofErr w:type="spellEnd"/>
-      <w:r>
-        <w:t xml:space="preserve"> is an output frequency resulting from leakage currents. As shown in the equation above, this frequency represents a light-independent term in the total output frequency </w:t>
-      </w:r>
-      <w:proofErr w:type="spellStart"/>
-      <w:r>
-        <w:rPr>
-          <w:i/>
-        </w:rPr>
-        <w:t>f</w:t>
-      </w:r>
-      <w:r>
-        <w:rPr>
-          <w:i/>
-          <w:vertAlign w:val="subscript"/>
-        </w:rPr>
-        <w:t>O</w:t>
-      </w:r>
-      <w:proofErr w:type="spellEnd"/>
-      <w:r>
-        <w:t xml:space="preserve">. At very low light levels (dark </w:t>
-      </w:r>
-      <w:proofErr w:type="spellStart"/>
-      <w:r>
-        <w:t>colors</w:t>
+        <w:t>rs</w:t>
       </w:r>
       <w:proofErr w:type="spellEnd"/>
       <w:r>
@@ -4653,7 +4551,15 @@
     </w:p>
     <w:p>
       <w:r>
-        <w:t xml:space="preserve">The proportional relationship is expressed by the standard straight line equation </w:t>
+        <w:t xml:space="preserve">The proportional relationship is expressed by the standard </w:t>
+      </w:r>
+      <w:proofErr w:type="gramStart"/>
+      <w:r>
+        <w:t>straight line</w:t>
+      </w:r>
+      <w:proofErr w:type="gramEnd"/>
+      <w:r>
+        <w:t xml:space="preserve"> equation </w:t>
       </w:r>
       <w:r>
         <w:rPr>
@@ -4820,7 +4726,7 @@
         <w:t>]/25</w:t>
       </w:r>
       <w:r>
-        <w:t>6</w:t>
+        <w:t>5</w:t>
       </w:r>
       <w:r>
         <w:t>).</w:t>
@@ -5006,7 +4912,14 @@
                   <w:rFonts w:ascii="Cambria Math" w:hAnsi="Cambria Math"/>
                   <w:noProof/>
                 </w:rPr>
-                <m:t>256</m:t>
+                <m:t>25</m:t>
+              </m:r>
+              <m:r>
+                <w:rPr>
+                  <w:rFonts w:ascii="Cambria Math" w:hAnsi="Cambria Math"/>
+                  <w:noProof/>
+                </w:rPr>
+                <m:t>5</m:t>
               </m:r>
             </m:den>
           </m:f>
@@ -5049,7 +4962,21 @@
                   <w:rFonts w:ascii="Cambria Math" w:hAnsi="Cambria Math"/>
                   <w:noProof/>
                 </w:rPr>
-                <m:t>256 ∙(</m:t>
+                <m:t>25</m:t>
+              </m:r>
+              <m:r>
+                <w:rPr>
+                  <w:rFonts w:ascii="Cambria Math" w:hAnsi="Cambria Math"/>
+                  <w:noProof/>
+                </w:rPr>
+                <m:t>5</m:t>
+              </m:r>
+              <m:r>
+                <w:rPr>
+                  <w:rFonts w:ascii="Cambria Math" w:hAnsi="Cambria Math"/>
+                  <w:noProof/>
+                </w:rPr>
+                <m:t xml:space="preserve"> ∙(</m:t>
               </m:r>
               <m:sSub>
                 <m:sSubPr>
@@ -5251,7 +5178,23 @@
         <w:t>frequency,</w:t>
       </w:r>
       <w:r>
-        <w:t xml:space="preserve"> we need to measure the number of cycles in a fixed time period. The number of cycles in 1 second is measured in Hz. As long as the system is able to sample cycle transitions at a rate at least twice the expected frequency, we can be assured of an accurate reading. This rate should be easily achievable with an Arduino based implementation, even at 100% frequency scale.</w:t>
+        <w:t xml:space="preserve"> we need to measure the number of cycles in a fixed </w:t>
+      </w:r>
+      <w:proofErr w:type="gramStart"/>
+      <w:r>
+        <w:t>time period</w:t>
+      </w:r>
+      <w:proofErr w:type="gramEnd"/>
+      <w:r>
+        <w:t xml:space="preserve">. The number of cycles in 1 second is measured in Hz. </w:t>
+      </w:r>
+      <w:proofErr w:type="gramStart"/>
+      <w:r>
+        <w:t>As long as</w:t>
+      </w:r>
+      <w:proofErr w:type="gramEnd"/>
+      <w:r>
+        <w:t xml:space="preserve"> the system is able to sample cycle transitions at a rate at least twice the expected frequency, we can be assured of an accurate reading. This rate should be easily achievable with an Arduino based implementation, even at 100% frequency scale.</w:t>
       </w:r>
     </w:p>
     <w:p>
@@ -5277,7 +5220,15 @@
     </w:p>
     <w:p>
       <w:r>
-        <w:t xml:space="preserve">The longer the time period allowed for reading a value, the higher the accuracy. The library is set to use 1000ms, giving a value in Hz, as the basis of measurement. A divisor is applied to the time and the resulting count is multiplied by the divisor. Shorter sampling times are possible when the </w:t>
+        <w:t xml:space="preserve">The longer the </w:t>
+      </w:r>
+      <w:proofErr w:type="gramStart"/>
+      <w:r>
+        <w:t>time period</w:t>
+      </w:r>
+      <w:proofErr w:type="gramEnd"/>
+      <w:r>
+        <w:t xml:space="preserve"> allowed for reading a value, the higher the accuracy. The library is set to use 1000ms, giving a value in Hz, as the basis of measurement. A divisor is applied to the time and the resulting count is multiplied by the divisor. Shorter sampling times are possible when the </w:t>
       </w:r>
       <w:proofErr w:type="spellStart"/>
       <w:r>
@@ -5320,15 +5271,20 @@
     </w:p>
     <w:p>
       <w:r>
-        <w:t xml:space="preserve">TAOS </w:t>
+        <w:t xml:space="preserve">TAOS Inc, “TCS230 Programmable </w:t>
       </w:r>
       <w:proofErr w:type="spellStart"/>
       <w:r>
-        <w:t>Inc</w:t>
+        <w:t>Color</w:t>
       </w:r>
       <w:proofErr w:type="spellEnd"/>
       <w:r>
-        <w:t xml:space="preserve">, “TCS230 Programmable </w:t>
+        <w:t xml:space="preserve"> Light-to-Frequency Converter”, TAOS046, February 2003.</w:t>
+      </w:r>
+    </w:p>
+    <w:p>
+      <w:r>
+        <w:t xml:space="preserve">Charles Poynton, “Sensing </w:t>
       </w:r>
       <w:proofErr w:type="spellStart"/>
       <w:r>
@@ -5336,28 +5292,7 @@
       </w:r>
       <w:proofErr w:type="spellEnd"/>
       <w:r>
-        <w:t xml:space="preserve"> Light-to-Frequency Converter”, TAOS046, February 2003.</w:t>
-      </w:r>
-    </w:p>
-    <w:p>
-      <w:r>
-        <w:t xml:space="preserve">Charles Poynton, “Sensing </w:t>
-      </w:r>
-      <w:proofErr w:type="spellStart"/>
-      <w:r>
-        <w:t>Color</w:t>
-      </w:r>
-      <w:proofErr w:type="spellEnd"/>
-      <w:r>
-        <w:t xml:space="preserve"> with the TAOS TCS230”, TAOS </w:t>
-      </w:r>
-      <w:proofErr w:type="spellStart"/>
-      <w:r>
-        <w:t>Inc</w:t>
-      </w:r>
-      <w:proofErr w:type="spellEnd"/>
-      <w:r>
-        <w:t>, 17 May 2005.</w:t>
+        <w:t xml:space="preserve"> with the TAOS TCS230”, TAOS Inc, 17 May 2005.</w:t>
       </w:r>
     </w:p>
     <w:p>
@@ -5483,11 +5418,19 @@
           <w:b/>
         </w:rPr>
       </w:pPr>
+      <w:proofErr w:type="gramStart"/>
       <w:r>
         <w:rPr>
           <w:b/>
         </w:rPr>
-        <w:t>begin()</w:t>
+        <w:t>begin(</w:t>
+      </w:r>
+      <w:proofErr w:type="gramEnd"/>
+      <w:r>
+        <w:rPr>
+          <w:b/>
+        </w:rPr>
+        <w:t>)</w:t>
       </w:r>
     </w:p>
     <w:p>
@@ -5511,11 +5454,19 @@
           <w:b/>
         </w:rPr>
       </w:pPr>
+      <w:proofErr w:type="gramStart"/>
       <w:r>
         <w:rPr>
           <w:b/>
         </w:rPr>
-        <w:t>read()</w:t>
+        <w:t>read(</w:t>
+      </w:r>
+      <w:proofErr w:type="gramEnd"/>
+      <w:r>
+        <w:rPr>
+          <w:b/>
+        </w:rPr>
+        <w:t>)</w:t>
       </w:r>
     </w:p>
     <w:p>
@@ -5548,11 +5499,19 @@
           <w:b/>
         </w:rPr>
       </w:pPr>
+      <w:proofErr w:type="gramStart"/>
       <w:r>
         <w:rPr>
           <w:b/>
         </w:rPr>
-        <w:t>available()</w:t>
+        <w:t>available(</w:t>
+      </w:r>
+      <w:proofErr w:type="gramEnd"/>
+      <w:r>
+        <w:rPr>
+          <w:b/>
+        </w:rPr>
+        <w:t>)</w:t>
       </w:r>
     </w:p>
     <w:p>
@@ -5569,6 +5528,7 @@
         <w:t xml:space="preserve"> when a value is ready for processing, at which time a call to </w:t>
       </w:r>
       <w:proofErr w:type="spellStart"/>
+      <w:proofErr w:type="gramStart"/>
       <w:r>
         <w:rPr>
           <w:i/>
@@ -5580,27 +5540,264 @@
         <w:rPr>
           <w:i/>
         </w:rPr>
+        <w:t>(</w:t>
+      </w:r>
+      <w:proofErr w:type="gramEnd"/>
+      <w:r>
+        <w:rPr>
+          <w:i/>
+        </w:rPr>
+        <w:t>)</w:t>
+      </w:r>
+      <w:r>
+        <w:t xml:space="preserve"> or </w:t>
+      </w:r>
+      <w:proofErr w:type="spellStart"/>
+      <w:r>
+        <w:rPr>
+          <w:i/>
+        </w:rPr>
+        <w:t>getRaw</w:t>
+      </w:r>
+      <w:proofErr w:type="spellEnd"/>
+      <w:r>
+        <w:rPr>
+          <w:i/>
+        </w:rPr>
         <w:t>()</w:t>
       </w:r>
       <w:r>
-        <w:t xml:space="preserve"> or </w:t>
-      </w:r>
+        <w:t xml:space="preserve"> will retrieve the data for the calling program.</w:t>
+      </w:r>
+    </w:p>
+    <w:p>
+      <w:pPr>
+        <w:rPr>
+          <w:b/>
+        </w:rPr>
+      </w:pPr>
       <w:proofErr w:type="spellStart"/>
+      <w:proofErr w:type="gramStart"/>
+      <w:r>
+        <w:rPr>
+          <w:b/>
+        </w:rPr>
+        <w:t>getRGB</w:t>
+      </w:r>
+      <w:proofErr w:type="spellEnd"/>
+      <w:r>
+        <w:rPr>
+          <w:b/>
+        </w:rPr>
+        <w:t>(</w:t>
+      </w:r>
+      <w:proofErr w:type="spellStart"/>
+      <w:proofErr w:type="gramEnd"/>
+      <w:r>
+        <w:rPr>
+          <w:b/>
+        </w:rPr>
+        <w:t>colorData</w:t>
+      </w:r>
+      <w:proofErr w:type="spellEnd"/>
+      <w:r>
+        <w:rPr>
+          <w:b/>
+        </w:rPr>
+        <w:t xml:space="preserve"> *</w:t>
+      </w:r>
+      <w:proofErr w:type="spellStart"/>
+      <w:r>
+        <w:rPr>
+          <w:b/>
+        </w:rPr>
+        <w:t>rgb</w:t>
+      </w:r>
+      <w:proofErr w:type="spellEnd"/>
+      <w:r>
+        <w:rPr>
+          <w:b/>
+        </w:rPr>
+        <w:t>)</w:t>
+      </w:r>
+    </w:p>
+    <w:p>
+      <w:r>
+        <w:t xml:space="preserve">Get the last read sensor data in RGB format into the structure </w:t>
+      </w:r>
       <w:r>
         <w:rPr>
           <w:i/>
         </w:rPr>
+        <w:t>*</w:t>
+      </w:r>
+      <w:proofErr w:type="spellStart"/>
+      <w:r>
+        <w:rPr>
+          <w:i/>
+        </w:rPr>
+        <w:t>rgb</w:t>
+      </w:r>
+      <w:proofErr w:type="spellEnd"/>
+      <w:r>
+        <w:t xml:space="preserve">. The elements of RGB are retrieved using </w:t>
+      </w:r>
+      <w:r>
+        <w:rPr>
+          <w:i/>
+        </w:rPr>
+        <w:t>value[TCS230_RGB_R]</w:t>
+      </w:r>
+      <w:r>
+        <w:t xml:space="preserve">, </w:t>
+      </w:r>
+      <w:r>
+        <w:rPr>
+          <w:i/>
+        </w:rPr>
+        <w:t>value[TCS230_RGB_G]</w:t>
+      </w:r>
+      <w:r>
+        <w:t xml:space="preserve"> and </w:t>
+      </w:r>
+      <w:r>
+        <w:rPr>
+          <w:i/>
+        </w:rPr>
+        <w:t>value[TCS230_RGB_B]</w:t>
+      </w:r>
+      <w:r>
+        <w:t xml:space="preserve"> for the Red, Green and Blue elements, respectively.</w:t>
+      </w:r>
+    </w:p>
+    <w:p>
+      <w:pPr>
+        <w:rPr>
+          <w:b/>
+        </w:rPr>
+      </w:pPr>
+      <w:proofErr w:type="spellStart"/>
+      <w:proofErr w:type="gramStart"/>
+      <w:r>
+        <w:rPr>
+          <w:b/>
+        </w:rPr>
         <w:t>getRaw</w:t>
       </w:r>
       <w:proofErr w:type="spellEnd"/>
       <w:r>
         <w:rPr>
+          <w:b/>
+        </w:rPr>
+        <w:t>(</w:t>
+      </w:r>
+      <w:proofErr w:type="spellStart"/>
+      <w:proofErr w:type="gramEnd"/>
+      <w:r>
+        <w:rPr>
+          <w:b/>
+        </w:rPr>
+        <w:t>sensorData</w:t>
+      </w:r>
+      <w:proofErr w:type="spellEnd"/>
+      <w:r>
+        <w:rPr>
+          <w:b/>
+        </w:rPr>
+        <w:t xml:space="preserve"> *d)</w:t>
+      </w:r>
+    </w:p>
+    <w:p>
+      <w:r>
+        <w:t xml:space="preserve">Get the last read sensor data as raw counts into the structure </w:t>
+      </w:r>
+      <w:r>
+        <w:rPr>
           <w:i/>
         </w:rPr>
+        <w:t>*d</w:t>
+      </w:r>
+      <w:r>
+        <w:t xml:space="preserve">. The elements may be retrieved using </w:t>
+      </w:r>
+      <w:r>
+        <w:rPr>
+          <w:i/>
+        </w:rPr>
+        <w:t>value[TCS230_RGB_R]</w:t>
+      </w:r>
+      <w:r>
+        <w:t xml:space="preserve">, </w:t>
+      </w:r>
+      <w:r>
+        <w:rPr>
+          <w:i/>
+        </w:rPr>
+        <w:t>value[TCS230_RGB_G]</w:t>
+      </w:r>
+      <w:r>
+        <w:t xml:space="preserve"> and </w:t>
+      </w:r>
+      <w:r>
+        <w:rPr>
+          <w:i/>
+        </w:rPr>
+        <w:t>value[TCS230_RGB_B]</w:t>
+      </w:r>
+      <w:r>
+        <w:t xml:space="preserve"> for the Red, Green and Blue elements, respectively.</w:t>
+      </w:r>
+    </w:p>
+    <w:p>
+      <w:r>
+        <w:t xml:space="preserve">This function is most useful in obtaining calibration data that to be passed back to the </w:t>
+      </w:r>
+      <w:proofErr w:type="spellStart"/>
+      <w:proofErr w:type="gramStart"/>
+      <w:r>
+        <w:rPr>
+          <w:i/>
+        </w:rPr>
+        <w:t>setDarkCal</w:t>
+      </w:r>
+      <w:proofErr w:type="spellEnd"/>
+      <w:r>
+        <w:rPr>
+          <w:i/>
+        </w:rPr>
+        <w:t>(</w:t>
+      </w:r>
+      <w:proofErr w:type="gramEnd"/>
+      <w:r>
+        <w:rPr>
+          <w:i/>
+        </w:rPr>
+        <w:t>)</w:t>
+      </w:r>
+      <w:r>
+        <w:t xml:space="preserve"> and </w:t>
+      </w:r>
+      <w:proofErr w:type="spellStart"/>
+      <w:r>
+        <w:rPr>
+          <w:i/>
+        </w:rPr>
+        <w:t>setWhiteCal</w:t>
+      </w:r>
+      <w:proofErr w:type="spellEnd"/>
+      <w:r>
+        <w:rPr>
+          <w:i/>
+        </w:rPr>
         <w:t>()</w:t>
       </w:r>
       <w:r>
-        <w:t xml:space="preserve"> will retrieve the data for the calling program.</w:t>
+        <w:t xml:space="preserve"> methods. To improve accuracy in the calibration, the data may be averaged over several readings before setting the calibration data.</w:t>
+      </w:r>
+    </w:p>
+    <w:p>
+      <w:r>
+        <w:br w:type="page"/>
       </w:r>
     </w:p>
     <w:p>
@@ -5610,224 +5807,7 @@
         </w:rPr>
       </w:pPr>
       <w:proofErr w:type="spellStart"/>
-      <w:r>
-        <w:rPr>
-          <w:b/>
-        </w:rPr>
-        <w:t>getRGB</w:t>
-      </w:r>
-      <w:proofErr w:type="spellEnd"/>
-      <w:r>
-        <w:rPr>
-          <w:b/>
-        </w:rPr>
-        <w:t>(</w:t>
-      </w:r>
-      <w:proofErr w:type="spellStart"/>
-      <w:r>
-        <w:rPr>
-          <w:b/>
-        </w:rPr>
-        <w:t>colorData</w:t>
-      </w:r>
-      <w:proofErr w:type="spellEnd"/>
-      <w:r>
-        <w:rPr>
-          <w:b/>
-        </w:rPr>
-        <w:t xml:space="preserve"> *</w:t>
-      </w:r>
-      <w:proofErr w:type="spellStart"/>
-      <w:r>
-        <w:rPr>
-          <w:b/>
-        </w:rPr>
-        <w:t>rgb</w:t>
-      </w:r>
-      <w:proofErr w:type="spellEnd"/>
-      <w:r>
-        <w:rPr>
-          <w:b/>
-        </w:rPr>
-        <w:t>)</w:t>
-      </w:r>
-    </w:p>
-    <w:p>
-      <w:r>
-        <w:t xml:space="preserve">Get the last read sensor data in RGB format into the structure </w:t>
-      </w:r>
-      <w:r>
-        <w:rPr>
-          <w:i/>
-        </w:rPr>
-        <w:t>*</w:t>
-      </w:r>
-      <w:proofErr w:type="spellStart"/>
-      <w:r>
-        <w:rPr>
-          <w:i/>
-        </w:rPr>
-        <w:t>rgb</w:t>
-      </w:r>
-      <w:proofErr w:type="spellEnd"/>
-      <w:r>
-        <w:t xml:space="preserve">. The elements of RGB are retrieved using </w:t>
-      </w:r>
-      <w:r>
-        <w:rPr>
-          <w:i/>
-        </w:rPr>
-        <w:t>value[TCS230_RGB_R]</w:t>
-      </w:r>
-      <w:r>
-        <w:t xml:space="preserve">, </w:t>
-      </w:r>
-      <w:r>
-        <w:rPr>
-          <w:i/>
-        </w:rPr>
-        <w:t>value[TCS230_RGB_G]</w:t>
-      </w:r>
-      <w:r>
-        <w:t xml:space="preserve"> and </w:t>
-      </w:r>
-      <w:r>
-        <w:rPr>
-          <w:i/>
-        </w:rPr>
-        <w:t>value[TCS230_RGB_B]</w:t>
-      </w:r>
-      <w:r>
-        <w:t xml:space="preserve"> for the Red, Green and Blue elements, respectively.</w:t>
-      </w:r>
-    </w:p>
-    <w:p>
-      <w:pPr>
-        <w:rPr>
-          <w:b/>
-        </w:rPr>
-      </w:pPr>
-      <w:proofErr w:type="spellStart"/>
-      <w:r>
-        <w:rPr>
-          <w:b/>
-        </w:rPr>
-        <w:t>getRaw</w:t>
-      </w:r>
-      <w:proofErr w:type="spellEnd"/>
-      <w:r>
-        <w:rPr>
-          <w:b/>
-        </w:rPr>
-        <w:t>(</w:t>
-      </w:r>
-      <w:proofErr w:type="spellStart"/>
-      <w:r>
-        <w:rPr>
-          <w:b/>
-        </w:rPr>
-        <w:t>sensorData</w:t>
-      </w:r>
-      <w:proofErr w:type="spellEnd"/>
-      <w:r>
-        <w:rPr>
-          <w:b/>
-        </w:rPr>
-        <w:t xml:space="preserve"> *d)</w:t>
-      </w:r>
-    </w:p>
-    <w:p>
-      <w:r>
-        <w:t xml:space="preserve">Get the last read sensor data as raw counts into the structure </w:t>
-      </w:r>
-      <w:r>
-        <w:rPr>
-          <w:i/>
-        </w:rPr>
-        <w:t>*d</w:t>
-      </w:r>
-      <w:r>
-        <w:t xml:space="preserve">. The elements may be retrieved using </w:t>
-      </w:r>
-      <w:r>
-        <w:rPr>
-          <w:i/>
-        </w:rPr>
-        <w:t>value[TCS230_RGB_R]</w:t>
-      </w:r>
-      <w:r>
-        <w:t xml:space="preserve">, </w:t>
-      </w:r>
-      <w:r>
-        <w:rPr>
-          <w:i/>
-        </w:rPr>
-        <w:t>value[TCS230_RGB_G]</w:t>
-      </w:r>
-      <w:r>
-        <w:t xml:space="preserve"> and </w:t>
-      </w:r>
-      <w:r>
-        <w:rPr>
-          <w:i/>
-        </w:rPr>
-        <w:t>value[TCS230_RGB_B]</w:t>
-      </w:r>
-      <w:r>
-        <w:t xml:space="preserve"> for the Red, Green and Blue elements, respectively.</w:t>
-      </w:r>
-    </w:p>
-    <w:p>
-      <w:r>
-        <w:t xml:space="preserve">This function is most useful in obtaining calibration data that to be passed back to the </w:t>
-      </w:r>
-      <w:proofErr w:type="spellStart"/>
-      <w:r>
-        <w:rPr>
-          <w:i/>
-        </w:rPr>
-        <w:t>setDarkCal</w:t>
-      </w:r>
-      <w:proofErr w:type="spellEnd"/>
-      <w:r>
-        <w:rPr>
-          <w:i/>
-        </w:rPr>
-        <w:t>()</w:t>
-      </w:r>
-      <w:r>
-        <w:t xml:space="preserve"> and </w:t>
-      </w:r>
-      <w:proofErr w:type="spellStart"/>
-      <w:r>
-        <w:rPr>
-          <w:i/>
-        </w:rPr>
-        <w:t>setWhiteCal</w:t>
-      </w:r>
-      <w:proofErr w:type="spellEnd"/>
-      <w:r>
-        <w:rPr>
-          <w:i/>
-        </w:rPr>
-        <w:t>()</w:t>
-      </w:r>
-      <w:r>
-        <w:t xml:space="preserve"> methods. To improve accuracy in the calibration, the data may be averaged over several readings before setting the calibration data.</w:t>
-      </w:r>
-    </w:p>
-    <w:p>
-      <w:r>
-        <w:br w:type="page"/>
-      </w:r>
-    </w:p>
-    <w:p>
-      <w:pPr>
-        <w:rPr>
-          <w:b/>
-        </w:rPr>
-      </w:pPr>
-      <w:proofErr w:type="spellStart"/>
+      <w:proofErr w:type="gramStart"/>
       <w:r>
         <w:rPr>
           <w:b/>
@@ -5840,7 +5820,14 @@
         <w:rPr>
           <w:b/>
         </w:rPr>
-        <w:t>(uint8_t t)</w:t>
+        <w:t>(</w:t>
+      </w:r>
+      <w:proofErr w:type="gramEnd"/>
+      <w:r>
+        <w:rPr>
+          <w:b/>
+        </w:rPr>
+        <w:t>uint8_t t)</w:t>
       </w:r>
     </w:p>
     <w:p>
@@ -5879,6 +5866,7 @@
         </w:rPr>
       </w:pPr>
       <w:proofErr w:type="spellStart"/>
+      <w:proofErr w:type="gramStart"/>
       <w:r>
         <w:rPr>
           <w:b/>
@@ -5890,7 +5878,14 @@
         <w:rPr>
           <w:b/>
         </w:rPr>
-        <w:t>()</w:t>
+        <w:t>(</w:t>
+      </w:r>
+      <w:proofErr w:type="gramEnd"/>
+      <w:r>
+        <w:rPr>
+          <w:b/>
+        </w:rPr>
+        <w:t>)</w:t>
       </w:r>
     </w:p>
     <w:p>
@@ -5904,7 +5899,15 @@
         <w:t>uint32_t</w:t>
       </w:r>
       <w:r>
-        <w:t xml:space="preserve">, normalised to a value in Hz, once the read cycle is completed. How long this takes is determined by the sampling period. The calling program is responsible for enabling the device and setting the appropriate </w:t>
+        <w:t xml:space="preserve">, normalised to a value in Hz, once the read cycle is completed. How long </w:t>
+      </w:r>
+      <w:proofErr w:type="gramStart"/>
+      <w:r>
+        <w:t>this takes</w:t>
+      </w:r>
+      <w:proofErr w:type="gramEnd"/>
+      <w:r>
+        <w:t xml:space="preserve"> is determined by the sampling period. The calling program is responsible for enabling the device and setting the appropriate </w:t>
       </w:r>
       <w:proofErr w:type="spellStart"/>
       <w:r>
@@ -5922,6 +5925,7 @@
         </w:rPr>
       </w:pPr>
       <w:proofErr w:type="spellStart"/>
+      <w:proofErr w:type="gramStart"/>
       <w:r>
         <w:rPr>
           <w:b/>
@@ -5936,6 +5940,7 @@
         <w:t>(</w:t>
       </w:r>
       <w:proofErr w:type="spellStart"/>
+      <w:proofErr w:type="gramEnd"/>
       <w:r>
         <w:rPr>
           <w:b/>
@@ -5955,6 +5960,7 @@
         <w:t xml:space="preserve">Set the dark calibration data. The information is retrieved using a call to </w:t>
       </w:r>
       <w:proofErr w:type="spellStart"/>
+      <w:proofErr w:type="gramStart"/>
       <w:r>
         <w:rPr>
           <w:i/>
@@ -5966,7 +5972,14 @@
         <w:rPr>
           <w:i/>
         </w:rPr>
-        <w:t>()</w:t>
+        <w:t>(</w:t>
+      </w:r>
+      <w:proofErr w:type="gramEnd"/>
+      <w:r>
+        <w:rPr>
+          <w:i/>
+        </w:rPr>
+        <w:t>)</w:t>
       </w:r>
       <w:r>
         <w:t>.</w:t>
@@ -5979,6 +5992,7 @@
         </w:rPr>
       </w:pPr>
       <w:proofErr w:type="spellStart"/>
+      <w:proofErr w:type="gramStart"/>
       <w:r>
         <w:rPr>
           <w:b/>
@@ -5993,6 +6007,7 @@
         <w:t>(</w:t>
       </w:r>
       <w:proofErr w:type="spellStart"/>
+      <w:proofErr w:type="gramEnd"/>
       <w:r>
         <w:rPr>
           <w:b/>
@@ -6012,6 +6027,7 @@
         <w:t xml:space="preserve">Set the white balance calibration data. The information is retrieved using a call to </w:t>
       </w:r>
       <w:proofErr w:type="spellStart"/>
+      <w:proofErr w:type="gramStart"/>
       <w:r>
         <w:rPr>
           <w:i/>
@@ -6020,7 +6036,11 @@
       </w:r>
       <w:proofErr w:type="spellEnd"/>
       <w:r>
-        <w:t>().</w:t>
+        <w:t>(</w:t>
+      </w:r>
+      <w:proofErr w:type="gramEnd"/>
+      <w:r>
+        <w:t>).</w:t>
       </w:r>
     </w:p>
     <w:p>
@@ -6040,6 +6060,7 @@
         </w:rPr>
       </w:pPr>
       <w:proofErr w:type="spellStart"/>
+      <w:proofErr w:type="gramStart"/>
       <w:r>
         <w:rPr>
           <w:b/>
@@ -6051,7 +6072,14 @@
         <w:rPr>
           <w:b/>
         </w:rPr>
-        <w:t>(uint8_t f)</w:t>
+        <w:t>(</w:t>
+      </w:r>
+      <w:proofErr w:type="gramEnd"/>
+      <w:r>
+        <w:rPr>
+          <w:b/>
+        </w:rPr>
+        <w:t>uint8_t f)</w:t>
       </w:r>
     </w:p>
     <w:p>
@@ -6102,6 +6130,7 @@
         </w:rPr>
       </w:pPr>
       <w:proofErr w:type="spellStart"/>
+      <w:proofErr w:type="gramStart"/>
       <w:r>
         <w:rPr>
           <w:b/>
@@ -6113,7 +6142,14 @@
         <w:rPr>
           <w:b/>
         </w:rPr>
-        <w:t>(uint8_t f)</w:t>
+        <w:t>(</w:t>
+      </w:r>
+      <w:proofErr w:type="gramEnd"/>
+      <w:r>
+        <w:rPr>
+          <w:b/>
+        </w:rPr>
+        <w:t>uint8_t f)</w:t>
       </w:r>
     </w:p>
     <w:p>
@@ -6181,6 +6217,7 @@
         </w:rPr>
       </w:pPr>
       <w:proofErr w:type="spellStart"/>
+      <w:proofErr w:type="gramStart"/>
       <w:r>
         <w:rPr>
           <w:b/>
@@ -6192,7 +6229,14 @@
         <w:rPr>
           <w:b/>
         </w:rPr>
-        <w:t>(bool t)</w:t>
+        <w:t>(</w:t>
+      </w:r>
+      <w:proofErr w:type="gramEnd"/>
+      <w:r>
+        <w:rPr>
+          <w:b/>
+        </w:rPr>
+        <w:t>bool t)</w:t>
       </w:r>
     </w:p>
     <w:p>
@@ -6244,6 +6288,7 @@
         <w:t xml:space="preserve">If the SO and S1 pins are defined, setting the output frequency to the value set by the </w:t>
       </w:r>
       <w:proofErr w:type="spellStart"/>
+      <w:proofErr w:type="gramStart"/>
       <w:r>
         <w:rPr>
           <w:i/>
@@ -6255,7 +6300,14 @@
         <w:rPr>
           <w:i/>
         </w:rPr>
-        <w:t>()</w:t>
+        <w:t>(</w:t>
+      </w:r>
+      <w:proofErr w:type="gramEnd"/>
+      <w:r>
+        <w:rPr>
+          <w:i/>
+        </w:rPr>
+        <w:t>)</w:t>
       </w:r>
       <w:r>
         <w:t xml:space="preserve"> method or to </w:t>
@@ -6300,7 +6352,7 @@
 </file>
 
 <file path=word/endnotes.xml><?xml version="1.0" encoding="utf-8"?>
-<w:endnotes xmlns:wpc="http://schemas.microsoft.com/office/word/2010/wordprocessingCanvas" xmlns:cx="http://schemas.microsoft.com/office/drawing/2014/chartex" xmlns:cx1="http://schemas.microsoft.com/office/drawing/2015/9/8/chartex" xmlns:cx2="http://schemas.microsoft.com/office/drawing/2015/10/21/chartex" xmlns:mc="http://schemas.openxmlformats.org/markup-compatibility/2006" xmlns:o="urn:schemas-microsoft-com:office:office" xmlns:r="http://schemas.openxmlformats.org/officeDocument/2006/relationships" xmlns:m="http://schemas.openxmlformats.org/officeDocument/2006/math" xmlns:v="urn:schemas-microsoft-com:vml" xmlns:wp14="http://schemas.microsoft.com/office/word/2010/wordprocessingDrawing" xmlns:wp="http://schemas.openxmlformats.org/drawingml/2006/wordprocessingDrawing" xmlns:w10="urn:schemas-microsoft-com:office:word" xmlns:w="http://schemas.openxmlformats.org/wordprocessingml/2006/main" xmlns:w14="http://schemas.microsoft.com/office/word/2010/wordml" xmlns:w15="http://schemas.microsoft.com/office/word/2012/wordml" xmlns:w16se="http://schemas.microsoft.com/office/word/2015/wordml/symex" xmlns:wpg="http://schemas.microsoft.com/office/word/2010/wordprocessingGroup" xmlns:wpi="http://schemas.microsoft.com/office/word/2010/wordprocessingInk" xmlns:wne="http://schemas.microsoft.com/office/word/2006/wordml" xmlns:wps="http://schemas.microsoft.com/office/word/2010/wordprocessingShape" mc:Ignorable="w14 w15 w16se wp14">
+<w:endnotes xmlns:wpc="http://schemas.microsoft.com/office/word/2010/wordprocessingCanvas" xmlns:cx="http://schemas.microsoft.com/office/drawing/2014/chartex" xmlns:cx1="http://schemas.microsoft.com/office/drawing/2015/9/8/chartex" xmlns:cx2="http://schemas.microsoft.com/office/drawing/2015/10/21/chartex" xmlns:cx3="http://schemas.microsoft.com/office/drawing/2016/5/9/chartex" xmlns:cx4="http://schemas.microsoft.com/office/drawing/2016/5/10/chartex" xmlns:cx5="http://schemas.microsoft.com/office/drawing/2016/5/11/chartex" xmlns:cx6="http://schemas.microsoft.com/office/drawing/2016/5/12/chartex" xmlns:cx7="http://schemas.microsoft.com/office/drawing/2016/5/13/chartex" xmlns:cx8="http://schemas.microsoft.com/office/drawing/2016/5/14/chartex" xmlns:mc="http://schemas.openxmlformats.org/markup-compatibility/2006" xmlns:aink="http://schemas.microsoft.com/office/drawing/2016/ink" xmlns:am3d="http://schemas.microsoft.com/office/drawing/2017/model3d" xmlns:o="urn:schemas-microsoft-com:office:office" xmlns:r="http://schemas.openxmlformats.org/officeDocument/2006/relationships" xmlns:m="http://schemas.openxmlformats.org/officeDocument/2006/math" xmlns:v="urn:schemas-microsoft-com:vml" xmlns:wp14="http://schemas.microsoft.com/office/word/2010/wordprocessingDrawing" xmlns:wp="http://schemas.openxmlformats.org/drawingml/2006/wordprocessingDrawing" xmlns:w10="urn:schemas-microsoft-com:office:word" xmlns:w="http://schemas.openxmlformats.org/wordprocessingml/2006/main" xmlns:w14="http://schemas.microsoft.com/office/word/2010/wordml" xmlns:w15="http://schemas.microsoft.com/office/word/2012/wordml" xmlns:w16cid="http://schemas.microsoft.com/office/word/2016/wordml/cid" xmlns:w16se="http://schemas.microsoft.com/office/word/2015/wordml/symex" xmlns:wpg="http://schemas.microsoft.com/office/word/2010/wordprocessingGroup" xmlns:wpi="http://schemas.microsoft.com/office/word/2010/wordprocessingInk" xmlns:wne="http://schemas.microsoft.com/office/word/2006/wordml" xmlns:wps="http://schemas.microsoft.com/office/word/2010/wordprocessingShape" mc:Ignorable="w14 w15 w16se w16cid wp14">
   <w:endnote w:type="separator" w:id="-1">
     <w:p>
       <w:pPr>
@@ -6325,7 +6377,7 @@
 </file>
 
 <file path=word/footer1.xml><?xml version="1.0" encoding="utf-8"?>
-<w:ftr xmlns:wpc="http://schemas.microsoft.com/office/word/2010/wordprocessingCanvas" xmlns:cx="http://schemas.microsoft.com/office/drawing/2014/chartex" xmlns:cx1="http://schemas.microsoft.com/office/drawing/2015/9/8/chartex" xmlns:cx2="http://schemas.microsoft.com/office/drawing/2015/10/21/chartex" xmlns:mc="http://schemas.openxmlformats.org/markup-compatibility/2006" xmlns:o="urn:schemas-microsoft-com:office:office" xmlns:r="http://schemas.openxmlformats.org/officeDocument/2006/relationships" xmlns:m="http://schemas.openxmlformats.org/officeDocument/2006/math" xmlns:v="urn:schemas-microsoft-com:vml" xmlns:wp14="http://schemas.microsoft.com/office/word/2010/wordprocessingDrawing" xmlns:wp="http://schemas.openxmlformats.org/drawingml/2006/wordprocessingDrawing" xmlns:w10="urn:schemas-microsoft-com:office:word" xmlns:w="http://schemas.openxmlformats.org/wordprocessingml/2006/main" xmlns:w14="http://schemas.microsoft.com/office/word/2010/wordml" xmlns:w15="http://schemas.microsoft.com/office/word/2012/wordml" xmlns:w16se="http://schemas.microsoft.com/office/word/2015/wordml/symex" xmlns:wpg="http://schemas.microsoft.com/office/word/2010/wordprocessingGroup" xmlns:wpi="http://schemas.microsoft.com/office/word/2010/wordprocessingInk" xmlns:wne="http://schemas.microsoft.com/office/word/2006/wordml" xmlns:wps="http://schemas.microsoft.com/office/word/2010/wordprocessingShape" mc:Ignorable="w14 w15 w16se wp14">
+<w:ftr xmlns:wpc="http://schemas.microsoft.com/office/word/2010/wordprocessingCanvas" xmlns:cx="http://schemas.microsoft.com/office/drawing/2014/chartex" xmlns:cx1="http://schemas.microsoft.com/office/drawing/2015/9/8/chartex" xmlns:cx2="http://schemas.microsoft.com/office/drawing/2015/10/21/chartex" xmlns:cx3="http://schemas.microsoft.com/office/drawing/2016/5/9/chartex" xmlns:cx4="http://schemas.microsoft.com/office/drawing/2016/5/10/chartex" xmlns:cx5="http://schemas.microsoft.com/office/drawing/2016/5/11/chartex" xmlns:cx6="http://schemas.microsoft.com/office/drawing/2016/5/12/chartex" xmlns:cx7="http://schemas.microsoft.com/office/drawing/2016/5/13/chartex" xmlns:cx8="http://schemas.microsoft.com/office/drawing/2016/5/14/chartex" xmlns:mc="http://schemas.openxmlformats.org/markup-compatibility/2006" xmlns:aink="http://schemas.microsoft.com/office/drawing/2016/ink" xmlns:am3d="http://schemas.microsoft.com/office/drawing/2017/model3d" xmlns:o="urn:schemas-microsoft-com:office:office" xmlns:r="http://schemas.openxmlformats.org/officeDocument/2006/relationships" xmlns:m="http://schemas.openxmlformats.org/officeDocument/2006/math" xmlns:v="urn:schemas-microsoft-com:vml" xmlns:wp14="http://schemas.microsoft.com/office/word/2010/wordprocessingDrawing" xmlns:wp="http://schemas.openxmlformats.org/drawingml/2006/wordprocessingDrawing" xmlns:w10="urn:schemas-microsoft-com:office:word" xmlns:w="http://schemas.openxmlformats.org/wordprocessingml/2006/main" xmlns:w14="http://schemas.microsoft.com/office/word/2010/wordml" xmlns:w15="http://schemas.microsoft.com/office/word/2012/wordml" xmlns:w16cid="http://schemas.microsoft.com/office/word/2016/wordml/cid" xmlns:w16se="http://schemas.microsoft.com/office/word/2015/wordml/symex" xmlns:wpg="http://schemas.microsoft.com/office/word/2010/wordprocessingGroup" xmlns:wpi="http://schemas.microsoft.com/office/word/2010/wordprocessingInk" xmlns:wne="http://schemas.microsoft.com/office/word/2006/wordml" xmlns:wps="http://schemas.microsoft.com/office/word/2010/wordprocessingShape" mc:Ignorable="w14 w15 w16se w16cid wp14">
   <w:p>
     <w:pPr>
       <w:pStyle w:val="Footer"/>
@@ -6362,7 +6414,7 @@
         <w:b/>
         <w:noProof/>
       </w:rPr>
-      <w:t>5</w:t>
+      <w:t>6</w:t>
     </w:r>
     <w:r>
       <w:rPr>
@@ -6394,7 +6446,7 @@
 </file>
 
 <file path=word/footnotes.xml><?xml version="1.0" encoding="utf-8"?>
-<w:footnotes xmlns:wpc="http://schemas.microsoft.com/office/word/2010/wordprocessingCanvas" xmlns:cx="http://schemas.microsoft.com/office/drawing/2014/chartex" xmlns:cx1="http://schemas.microsoft.com/office/drawing/2015/9/8/chartex" xmlns:cx2="http://schemas.microsoft.com/office/drawing/2015/10/21/chartex" xmlns:mc="http://schemas.openxmlformats.org/markup-compatibility/2006" xmlns:o="urn:schemas-microsoft-com:office:office" xmlns:r="http://schemas.openxmlformats.org/officeDocument/2006/relationships" xmlns:m="http://schemas.openxmlformats.org/officeDocument/2006/math" xmlns:v="urn:schemas-microsoft-com:vml" xmlns:wp14="http://schemas.microsoft.com/office/word/2010/wordprocessingDrawing" xmlns:wp="http://schemas.openxmlformats.org/drawingml/2006/wordprocessingDrawing" xmlns:w10="urn:schemas-microsoft-com:office:word" xmlns:w="http://schemas.openxmlformats.org/wordprocessingml/2006/main" xmlns:w14="http://schemas.microsoft.com/office/word/2010/wordml" xmlns:w15="http://schemas.microsoft.com/office/word/2012/wordml" xmlns:w16se="http://schemas.microsoft.com/office/word/2015/wordml/symex" xmlns:wpg="http://schemas.microsoft.com/office/word/2010/wordprocessingGroup" xmlns:wpi="http://schemas.microsoft.com/office/word/2010/wordprocessingInk" xmlns:wne="http://schemas.microsoft.com/office/word/2006/wordml" xmlns:wps="http://schemas.microsoft.com/office/word/2010/wordprocessingShape" mc:Ignorable="w14 w15 w16se wp14">
+<w:footnotes xmlns:wpc="http://schemas.microsoft.com/office/word/2010/wordprocessingCanvas" xmlns:cx="http://schemas.microsoft.com/office/drawing/2014/chartex" xmlns:cx1="http://schemas.microsoft.com/office/drawing/2015/9/8/chartex" xmlns:cx2="http://schemas.microsoft.com/office/drawing/2015/10/21/chartex" xmlns:cx3="http://schemas.microsoft.com/office/drawing/2016/5/9/chartex" xmlns:cx4="http://schemas.microsoft.com/office/drawing/2016/5/10/chartex" xmlns:cx5="http://schemas.microsoft.com/office/drawing/2016/5/11/chartex" xmlns:cx6="http://schemas.microsoft.com/office/drawing/2016/5/12/chartex" xmlns:cx7="http://schemas.microsoft.com/office/drawing/2016/5/13/chartex" xmlns:cx8="http://schemas.microsoft.com/office/drawing/2016/5/14/chartex" xmlns:mc="http://schemas.openxmlformats.org/markup-compatibility/2006" xmlns:aink="http://schemas.microsoft.com/office/drawing/2016/ink" xmlns:am3d="http://schemas.microsoft.com/office/drawing/2017/model3d" xmlns:o="urn:schemas-microsoft-com:office:office" xmlns:r="http://schemas.openxmlformats.org/officeDocument/2006/relationships" xmlns:m="http://schemas.openxmlformats.org/officeDocument/2006/math" xmlns:v="urn:schemas-microsoft-com:vml" xmlns:wp14="http://schemas.microsoft.com/office/word/2010/wordprocessingDrawing" xmlns:wp="http://schemas.openxmlformats.org/drawingml/2006/wordprocessingDrawing" xmlns:w10="urn:schemas-microsoft-com:office:word" xmlns:w="http://schemas.openxmlformats.org/wordprocessingml/2006/main" xmlns:w14="http://schemas.microsoft.com/office/word/2010/wordml" xmlns:w15="http://schemas.microsoft.com/office/word/2012/wordml" xmlns:w16cid="http://schemas.microsoft.com/office/word/2016/wordml/cid" xmlns:w16se="http://schemas.microsoft.com/office/word/2015/wordml/symex" xmlns:wpg="http://schemas.microsoft.com/office/word/2010/wordprocessingGroup" xmlns:wpi="http://schemas.microsoft.com/office/word/2010/wordprocessingInk" xmlns:wne="http://schemas.microsoft.com/office/word/2006/wordml" xmlns:wps="http://schemas.microsoft.com/office/word/2010/wordprocessingShape" mc:Ignorable="w14 w15 w16se w16cid wp14">
   <w:footnote w:type="separator" w:id="-1">
     <w:p>
       <w:pPr>
@@ -6419,7 +6471,7 @@
 </file>
 
 <file path=word/numbering.xml><?xml version="1.0" encoding="utf-8"?>
-<w:numbering xmlns:wpc="http://schemas.microsoft.com/office/word/2010/wordprocessingCanvas" xmlns:cx="http://schemas.microsoft.com/office/drawing/2014/chartex" xmlns:cx1="http://schemas.microsoft.com/office/drawing/2015/9/8/chartex" xmlns:cx2="http://schemas.microsoft.com/office/drawing/2015/10/21/chartex" xmlns:mc="http://schemas.openxmlformats.org/markup-compatibility/2006" xmlns:o="urn:schemas-microsoft-com:office:office" xmlns:r="http://schemas.openxmlformats.org/officeDocument/2006/relationships" xmlns:m="http://schemas.openxmlformats.org/officeDocument/2006/math" xmlns:v="urn:schemas-microsoft-com:vml" xmlns:wp14="http://schemas.microsoft.com/office/word/2010/wordprocessingDrawing" xmlns:wp="http://schemas.openxmlformats.org/drawingml/2006/wordprocessingDrawing" xmlns:w10="urn:schemas-microsoft-com:office:word" xmlns:w="http://schemas.openxmlformats.org/wordprocessingml/2006/main" xmlns:w14="http://schemas.microsoft.com/office/word/2010/wordml" xmlns:w15="http://schemas.microsoft.com/office/word/2012/wordml" xmlns:w16se="http://schemas.microsoft.com/office/word/2015/wordml/symex" xmlns:wpg="http://schemas.microsoft.com/office/word/2010/wordprocessingGroup" xmlns:wpi="http://schemas.microsoft.com/office/word/2010/wordprocessingInk" xmlns:wne="http://schemas.microsoft.com/office/word/2006/wordml" xmlns:wps="http://schemas.microsoft.com/office/word/2010/wordprocessingShape" mc:Ignorable="w14 w15 w16se wp14">
+<w:numbering xmlns:wpc="http://schemas.microsoft.com/office/word/2010/wordprocessingCanvas" xmlns:cx="http://schemas.microsoft.com/office/drawing/2014/chartex" xmlns:cx1="http://schemas.microsoft.com/office/drawing/2015/9/8/chartex" xmlns:cx2="http://schemas.microsoft.com/office/drawing/2015/10/21/chartex" xmlns:cx3="http://schemas.microsoft.com/office/drawing/2016/5/9/chartex" xmlns:cx4="http://schemas.microsoft.com/office/drawing/2016/5/10/chartex" xmlns:cx5="http://schemas.microsoft.com/office/drawing/2016/5/11/chartex" xmlns:cx6="http://schemas.microsoft.com/office/drawing/2016/5/12/chartex" xmlns:cx7="http://schemas.microsoft.com/office/drawing/2016/5/13/chartex" xmlns:cx8="http://schemas.microsoft.com/office/drawing/2016/5/14/chartex" xmlns:mc="http://schemas.openxmlformats.org/markup-compatibility/2006" xmlns:aink="http://schemas.microsoft.com/office/drawing/2016/ink" xmlns:am3d="http://schemas.microsoft.com/office/drawing/2017/model3d" xmlns:o="urn:schemas-microsoft-com:office:office" xmlns:r="http://schemas.openxmlformats.org/officeDocument/2006/relationships" xmlns:m="http://schemas.openxmlformats.org/officeDocument/2006/math" xmlns:v="urn:schemas-microsoft-com:vml" xmlns:wp14="http://schemas.microsoft.com/office/word/2010/wordprocessingDrawing" xmlns:wp="http://schemas.openxmlformats.org/drawingml/2006/wordprocessingDrawing" xmlns:w10="urn:schemas-microsoft-com:office:word" xmlns:w="http://schemas.openxmlformats.org/wordprocessingml/2006/main" xmlns:w14="http://schemas.microsoft.com/office/word/2010/wordml" xmlns:w15="http://schemas.microsoft.com/office/word/2012/wordml" xmlns:w16cid="http://schemas.microsoft.com/office/word/2016/wordml/cid" xmlns:w16se="http://schemas.microsoft.com/office/word/2015/wordml/symex" xmlns:wpg="http://schemas.microsoft.com/office/word/2010/wordprocessingGroup" xmlns:wpi="http://schemas.microsoft.com/office/word/2010/wordprocessingInk" xmlns:wne="http://schemas.microsoft.com/office/word/2006/wordml" xmlns:wps="http://schemas.microsoft.com/office/word/2010/wordprocessingShape" mc:Ignorable="w14 w15 w16se w16cid wp14">
   <w:abstractNum w:abstractNumId="0" w15:restartNumberingAfterBreak="0">
     <w:nsid w:val="04DA4C87"/>
     <w:multiLevelType w:val="singleLevel"/>
@@ -7247,7 +7299,7 @@
 </file>
 
 <file path=word/styles.xml><?xml version="1.0" encoding="utf-8"?>
-<w:styles xmlns:mc="http://schemas.openxmlformats.org/markup-compatibility/2006" xmlns:r="http://schemas.openxmlformats.org/officeDocument/2006/relationships" xmlns:w="http://schemas.openxmlformats.org/wordprocessingml/2006/main" xmlns:w14="http://schemas.microsoft.com/office/word/2010/wordml" xmlns:w15="http://schemas.microsoft.com/office/word/2012/wordml" xmlns:w16se="http://schemas.microsoft.com/office/word/2015/wordml/symex" mc:Ignorable="w14 w15 w16se">
+<w:styles xmlns:mc="http://schemas.openxmlformats.org/markup-compatibility/2006" xmlns:r="http://schemas.openxmlformats.org/officeDocument/2006/relationships" xmlns:w="http://schemas.openxmlformats.org/wordprocessingml/2006/main" xmlns:w14="http://schemas.microsoft.com/office/word/2010/wordml" xmlns:w15="http://schemas.microsoft.com/office/word/2012/wordml" xmlns:w16cid="http://schemas.microsoft.com/office/word/2016/wordml/cid" xmlns:w16se="http://schemas.microsoft.com/office/word/2015/wordml/symex" mc:Ignorable="w14 w15 w16se w16cid">
   <w:docDefaults>
     <w:rPrDefault>
       <w:rPr>
@@ -7270,7 +7322,7 @@
       </w:pPr>
     </w:pPrDefault>
   </w:docDefaults>
-  <w:latentStyles w:defLockedState="0" w:defUIPriority="99" w:defSemiHidden="0" w:defUnhideWhenUsed="0" w:defQFormat="0" w:count="373">
+  <w:latentStyles w:defLockedState="0" w:defUIPriority="99" w:defSemiHidden="0" w:defUnhideWhenUsed="0" w:defQFormat="0" w:count="375">
     <w:lsdException w:name="Normal" w:uiPriority="0" w:qFormat="1"/>
     <w:lsdException w:name="heading 1" w:uiPriority="9" w:qFormat="1"/>
     <w:lsdException w:name="heading 2" w:semiHidden="1" w:uiPriority="9" w:unhideWhenUsed="1" w:qFormat="1"/>
@@ -7373,7 +7425,6 @@
     <w:lsdException w:name="HTML Sample" w:semiHidden="1" w:unhideWhenUsed="1"/>
     <w:lsdException w:name="HTML Typewriter" w:semiHidden="1" w:unhideWhenUsed="1"/>
     <w:lsdException w:name="HTML Variable" w:semiHidden="1" w:unhideWhenUsed="1"/>
-    <w:lsdException w:name="Normal Table" w:semiHidden="1" w:unhideWhenUsed="1"/>
     <w:lsdException w:name="annotation subject" w:semiHidden="1" w:unhideWhenUsed="1"/>
     <w:lsdException w:name="No List" w:semiHidden="1" w:unhideWhenUsed="1"/>
     <w:lsdException w:name="Outline List 1" w:semiHidden="1" w:unhideWhenUsed="1"/>
@@ -7419,10 +7470,8 @@
     <w:lsdException w:name="Table Subtle 1" w:semiHidden="1" w:unhideWhenUsed="1"/>
     <w:lsdException w:name="Table Subtle 2" w:semiHidden="1" w:unhideWhenUsed="1"/>
     <w:lsdException w:name="Table Web 1" w:semiHidden="1" w:unhideWhenUsed="1"/>
-    <w:lsdException w:name="Table Web 2" w:semiHidden="1" w:unhideWhenUsed="1"/>
     <w:lsdException w:name="Table Web 3" w:semiHidden="1" w:unhideWhenUsed="1"/>
     <w:lsdException w:name="Balloon Text" w:semiHidden="1" w:unhideWhenUsed="1"/>
-    <w:lsdException w:name="Table Theme" w:semiHidden="1" w:unhideWhenUsed="1"/>
     <w:lsdException w:name="Placeholder Text" w:semiHidden="1" w:uiPriority="0" w:unhideWhenUsed="1"/>
     <w:lsdException w:name="No Spacing" w:semiHidden="1" w:unhideWhenUsed="1"/>
     <w:lsdException w:name="Light Shading"/>
@@ -7443,8 +7492,6 @@
     <w:lsdException w:name="Light List Accent 1"/>
     <w:lsdException w:name="Light Grid Accent 1"/>
     <w:lsdException w:name="Medium Shading 1 Accent 1"/>
-    <w:lsdException w:name="Medium Shading 2 Accent 1"/>
-    <w:lsdException w:name="Medium List 1 Accent 1"/>
     <w:lsdException w:name="Revision" w:semiHidden="1"/>
     <w:lsdException w:name="Medium List 2 Accent 1"/>
     <w:lsdException w:name="Medium Grid 1 Accent 1"/>
@@ -7522,8 +7569,6 @@
     <w:lsdException w:name="Medium Grid 3 Accent 6"/>
     <w:lsdException w:name="Dark List Accent 6"/>
     <w:lsdException w:name="Colorful Shading Accent 6"/>
-    <w:lsdException w:name="Colorful List Accent 6"/>
-    <w:lsdException w:name="Colorful Grid Accent 6"/>
     <w:lsdException w:name="Bibliography" w:semiHidden="1" w:unhideWhenUsed="1"/>
     <w:lsdException w:name="TOC Heading" w:semiHidden="1" w:unhideWhenUsed="1"/>
     <w:lsdException w:name="Plain Table 1" w:uiPriority="41"/>
@@ -7632,6 +7677,8 @@
     <w:lsdException w:name="List Table 7 Colorful Accent 6" w:uiPriority="52"/>
     <w:lsdException w:name="Mention" w:semiHidden="1" w:unhideWhenUsed="1"/>
     <w:lsdException w:name="Smart Hyperlink" w:semiHidden="1" w:unhideWhenUsed="1"/>
+    <w:lsdException w:name="Hashtag" w:semiHidden="1" w:unhideWhenUsed="1"/>
+    <w:lsdException w:name="Unresolved Mention" w:semiHidden="1" w:unhideWhenUsed="1"/>
   </w:latentStyles>
   <w:style w:type="paragraph" w:default="1" w:styleId="Normal">
     <w:name w:val="Normal"/>
@@ -8196,7 +8243,7 @@
 </file>
 
 <file path=customXml/itemProps1.xml><?xml version="1.0" encoding="utf-8"?>
-<ds:datastoreItem xmlns:ds="http://schemas.openxmlformats.org/officeDocument/2006/customXml" ds:itemID="{D2E20723-3006-4493-B016-6D27EAAAB08B}">
+<ds:datastoreItem xmlns:ds="http://schemas.openxmlformats.org/officeDocument/2006/customXml" ds:itemID="{92C4320E-27D4-402B-BBA7-FB3B54FF911E}">
   <ds:schemaRefs>
     <ds:schemaRef ds:uri="http://schemas.openxmlformats.org/officeDocument/2006/bibliography"/>
   </ds:schemaRefs>

</xml_diff>